<commit_message>
update syl and index page
</commit_message>
<xml_diff>
--- a/Syllabi/320_Syllabus.docx
+++ b/Syllabi/320_Syllabus.docx
@@ -204,13 +204,13 @@
         <w:t xml:space="preserve"> T</w:t>
       </w:r>
       <w:r>
-        <w:t>hursday</w:t>
+        <w:t>uesday, Thursday</w:t>
       </w:r>
       <w:r>
         <w:t xml:space="preserve"> </w:t>
       </w:r>
       <w:r>
-        <w:t>9</w:t>
+        <w:t>10</w:t>
       </w:r>
       <w:r>
         <w:t>:00AM to 11:00AM</w:t>
@@ -227,9 +227,6 @@
       <w:r>
         <w:tab/>
         <w:t xml:space="preserve"> </w:t>
-      </w:r>
-      <w:r>
-        <w:tab/>
       </w:r>
       <w:bookmarkEnd w:id="0"/>
     </w:p>
@@ -447,12 +444,12 @@
         <w:t>:</w:t>
       </w:r>
       <w:r>
+        <w:t>3</w:t>
+      </w:r>
+      <w:r>
         <w:t>0</w:t>
       </w:r>
       <w:r>
-        <w:t>0</w:t>
-      </w:r>
-      <w:r>
         <w:t>AM</w:t>
       </w:r>
       <w:r>
@@ -465,7 +462,10 @@
         <w:t>:</w:t>
       </w:r>
       <w:r>
-        <w:t>15</w:t>
+        <w:t>4</w:t>
+      </w:r>
+      <w:r>
+        <w:t>5</w:t>
       </w:r>
       <w:r>
         <w:t>P</w:t>
@@ -495,14 +495,7 @@
           <w:b/>
           <w:bCs/>
         </w:rPr>
-        <w:t>Labs</w:t>
-      </w:r>
-      <w:r>
-        <w:rPr>
-          <w:b/>
-          <w:bCs/>
-        </w:rPr>
-        <w:t xml:space="preserve">: </w:t>
+        <w:t xml:space="preserve">Labs: </w:t>
       </w:r>
       <w:r>
         <w:rPr>
@@ -512,13 +505,13 @@
         <w:tab/>
       </w:r>
       <w:r>
-        <w:t xml:space="preserve">L1 </w:t>
-      </w:r>
-      <w:r>
-        <w:t>Friday</w:t>
-      </w:r>
-      <w:r>
-        <w:t xml:space="preserve"> 1</w:t>
+        <w:t>400</w:t>
+      </w:r>
+      <w:r>
+        <w:t xml:space="preserve"> </w:t>
+      </w:r>
+      <w:r>
+        <w:t>Friday 1</w:t>
       </w:r>
       <w:r>
         <w:t>0</w:t>
@@ -527,19 +520,22 @@
         <w:t>:</w:t>
       </w:r>
       <w:r>
+        <w:t>4</w:t>
+      </w:r>
+      <w:r>
+        <w:t>0AM – 1</w:t>
+      </w:r>
+      <w:r>
         <w:t>1</w:t>
       </w:r>
       <w:r>
-        <w:t>0AM – 1</w:t>
-      </w:r>
-      <w:r>
-        <w:t>1</w:t>
-      </w:r>
-      <w:r>
         <w:t>:</w:t>
       </w:r>
       <w:r>
-        <w:t>00A</w:t>
+        <w:t>3</w:t>
+      </w:r>
+      <w:r>
+        <w:t>0A</w:t>
       </w:r>
       <w:r>
         <w:t>M</w:t>
@@ -552,7 +548,7 @@
         <w:ind w:left="1620"/>
       </w:pPr>
       <w:r>
-        <w:t>L2</w:t>
+        <w:t>401</w:t>
       </w:r>
       <w:r>
         <w:t xml:space="preserve"> </w:t>
@@ -561,19 +557,25 @@
         <w:t xml:space="preserve">Friday </w:t>
       </w:r>
       <w:r>
-        <w:t>11:</w:t>
-      </w:r>
-      <w:r>
-        <w:t>15</w:t>
-      </w:r>
-      <w:r>
-        <w:t>AM – 12:</w:t>
-      </w:r>
-      <w:r>
-        <w:t>0</w:t>
-      </w:r>
-      <w:r>
-        <w:t xml:space="preserve">5PM </w:t>
+        <w:t>1</w:t>
+      </w:r>
+      <w:r>
+        <w:t>2</w:t>
+      </w:r>
+      <w:r>
+        <w:t>:</w:t>
+      </w:r>
+      <w:r>
+        <w:t>00P</w:t>
+      </w:r>
+      <w:r>
+        <w:t>M – 12:</w:t>
+      </w:r>
+      <w:r>
+        <w:t>50</w:t>
+      </w:r>
+      <w:r>
+        <w:t xml:space="preserve">PM </w:t>
       </w:r>
     </w:p>
     <w:p>
@@ -583,25 +585,28 @@
         <w:ind w:left="1620"/>
       </w:pPr>
       <w:r>
-        <w:t>L3 Friday</w:t>
-      </w:r>
-      <w:r>
-        <w:t xml:space="preserve"> 1</w:t>
+        <w:t>402</w:t>
+      </w:r>
+      <w:r>
+        <w:t xml:space="preserve"> Friday</w:t>
+      </w:r>
+      <w:r>
+        <w:t xml:space="preserve"> </w:t>
+      </w:r>
+      <w:r>
+        <w:t>1</w:t>
+      </w:r>
+      <w:r>
+        <w:t>:</w:t>
+      </w:r>
+      <w:r>
+        <w:t>20PM</w:t>
+      </w:r>
+      <w:r>
+        <w:t xml:space="preserve"> – </w:t>
       </w:r>
       <w:r>
         <w:t>2</w:t>
-      </w:r>
-      <w:r>
-        <w:t>:</w:t>
-      </w:r>
-      <w:r>
-        <w:t>20PM</w:t>
-      </w:r>
-      <w:r>
-        <w:t xml:space="preserve"> – </w:t>
-      </w:r>
-      <w:r>
-        <w:t>1</w:t>
       </w:r>
       <w:r>
         <w:t>:1</w:t>
@@ -940,7 +945,7 @@
       </w:r>
       <w:proofErr w:type="gramEnd"/>
       <w:r>
-        <w:t xml:space="preserve"> exploratory data analysis, web scraping, </w:t>
+        <w:t xml:space="preserve"> exploratory data analysis, </w:t>
       </w:r>
       <w:r>
         <w:t>data wrangling</w:t>
@@ -1105,62 +1110,77 @@
         <w:rPr>
           <w:b/>
           <w:bCs/>
+        </w:rPr>
+        <w:t xml:space="preserve">Final Grade: </w:t>
+      </w:r>
+      <w:r>
+        <w:rPr>
+          <w:b/>
+          <w:bCs/>
+        </w:rPr>
+        <w:tab/>
+      </w:r>
+      <w:r>
+        <w:rPr>
           <w:szCs w:val="28"/>
         </w:rPr>
-        <w:t>Final Grade:</w:t>
+        <w:t>Labs</w:t>
       </w:r>
       <w:r>
         <w:rPr>
           <w:szCs w:val="28"/>
         </w:rPr>
-        <w:t xml:space="preserve">    </w:t>
+        <w:t xml:space="preserve"> (30%)</w:t>
+      </w:r>
+      <w:r>
+        <w:tab/>
+      </w:r>
+      <w:r>
+        <w:tab/>
+        <w:t xml:space="preserve">                        </w:t>
+      </w:r>
+      <w:r>
+        <w:tab/>
+      </w:r>
+      <w:r>
+        <w:tab/>
+      </w:r>
+      <w:r>
+        <w:br/>
       </w:r>
       <w:r>
         <w:rPr>
           <w:szCs w:val="28"/>
         </w:rPr>
-        <w:t>Homework</w:t>
-      </w:r>
-      <w:r>
-        <w:rPr>
-          <w:szCs w:val="28"/>
-        </w:rPr>
-        <w:t xml:space="preserve"> (</w:t>
-      </w:r>
-      <w:r>
-        <w:rPr>
-          <w:szCs w:val="28"/>
-        </w:rPr>
-        <w:t>5</w:t>
-      </w:r>
-      <w:r>
-        <w:rPr>
-          <w:szCs w:val="28"/>
-        </w:rPr>
-        <w:t>0%)</w:t>
+        <w:t>Homework (30%)</w:t>
+      </w:r>
+      <w:r>
+        <w:tab/>
+      </w:r>
+      <w:r>
+        <w:tab/>
+      </w:r>
+      <w:r>
+        <w:tab/>
+      </w:r>
+      <w:r>
+        <w:br/>
+        <w:t>Final Project (40%)</w:t>
+      </w:r>
+      <w:r>
+        <w:tab/>
+      </w:r>
+      <w:r>
+        <w:tab/>
       </w:r>
     </w:p>
     <w:p>
       <w:pPr>
         <w:pStyle w:val="TextBody"/>
-        <w:spacing w:after="240"/>
-        <w:ind w:left="1627" w:hanging="1620"/>
-      </w:pPr>
-      <w:r>
-        <w:t xml:space="preserve">                          Final</w:t>
-      </w:r>
-      <w:r>
-        <w:t xml:space="preserve"> Project</w:t>
-      </w:r>
-      <w:r>
-        <w:t xml:space="preserve"> (</w:t>
-      </w:r>
-      <w:r>
-        <w:t>5</w:t>
-      </w:r>
-      <w:r>
-        <w:t>0%)</w:t>
-      </w:r>
+        <w:rPr>
+          <w:b/>
+        </w:rPr>
+      </w:pPr>
     </w:p>
     <w:p>
       <w:pPr>
@@ -1201,7 +1221,15 @@
         </w:numPr>
       </w:pPr>
       <w:r>
-        <w:t>Homework is assigned weekly, in general.</w:t>
+        <w:t xml:space="preserve">Each homework point is worth the same amount toward your final grade. </w:t>
+      </w:r>
+      <w:proofErr w:type="gramStart"/>
+      <w:r>
+        <w:t>So</w:t>
+      </w:r>
+      <w:proofErr w:type="gramEnd"/>
+      <w:r>
+        <w:t xml:space="preserve"> an assignment worth 80 points will be worth twice an assignment worth 40 points in your final grade. </w:t>
       </w:r>
     </w:p>
     <w:p>
@@ -1213,15 +1241,7 @@
         </w:numPr>
       </w:pPr>
       <w:r>
-        <w:t xml:space="preserve">Each homework point is worth the same amount toward your final grade. </w:t>
-      </w:r>
-      <w:proofErr w:type="gramStart"/>
-      <w:r>
-        <w:t>So</w:t>
-      </w:r>
-      <w:proofErr w:type="gramEnd"/>
-      <w:r>
-        <w:t xml:space="preserve"> an assignment worth 80 points will be worth twice an assignment worth 40 points in your final grade. </w:t>
+        <w:t xml:space="preserve">You may discuss homework with classmates and teaching staff. But you must submit your own work. </w:t>
       </w:r>
     </w:p>
     <w:p>
@@ -1233,7 +1253,7 @@
         </w:numPr>
       </w:pPr>
       <w:r>
-        <w:t xml:space="preserve">You may discuss homework with classmates and teaching staff. But you must submit your own work. </w:t>
+        <w:t xml:space="preserve">You may and often should search online for solutions to coding problems. This is perfectly fine and encouraged. </w:t>
       </w:r>
     </w:p>
     <w:p>
@@ -1245,7 +1265,7 @@
         </w:numPr>
       </w:pPr>
       <w:r>
-        <w:t xml:space="preserve">You may and often should search online for solutions to coding problems. This is perfectly fine and encouraged. </w:t>
+        <w:t>However, copying responses from students who have taken the course, including from sources online, is unacceptable and could be treated as an honor code violation.</w:t>
       </w:r>
     </w:p>
     <w:p>
@@ -1257,7 +1277,30 @@
         </w:numPr>
       </w:pPr>
       <w:r>
-        <w:t>However, copying responses from students who have taken the course, including from sources online, is unacceptable and could be treated as an honor code violation.</w:t>
+        <w:t xml:space="preserve">Homework must be submitted as the </w:t>
+      </w:r>
+      <w:r>
+        <w:rPr>
+          <w:b/>
+          <w:bCs/>
+        </w:rPr>
+        <w:t>HTML</w:t>
+      </w:r>
+      <w:r>
+        <w:rPr>
+          <w:b/>
+          <w:bCs/>
+        </w:rPr>
+        <w:t xml:space="preserve"> </w:t>
+      </w:r>
+      <w:r>
+        <w:t>output from an R Markdown file</w:t>
+      </w:r>
+      <w:r>
+        <w:t xml:space="preserve"> on Sakai</w:t>
+      </w:r>
+      <w:r>
+        <w:t xml:space="preserve">. In other words, your homework submission must be a .html file with all code and writing, as produced in R Markdown. Submissions that do not ‘knit‘ to html will not be accepted. Such cases most often result from errors in the code, which students must correct before submission. </w:t>
       </w:r>
     </w:p>
     <w:p>
@@ -1269,30 +1312,7 @@
         </w:numPr>
       </w:pPr>
       <w:r>
-        <w:t xml:space="preserve">Homework must be submitted as the </w:t>
-      </w:r>
-      <w:r>
-        <w:rPr>
-          <w:b/>
-          <w:bCs/>
-        </w:rPr>
-        <w:t>HTML</w:t>
-      </w:r>
-      <w:r>
-        <w:rPr>
-          <w:b/>
-          <w:bCs/>
-        </w:rPr>
-        <w:t xml:space="preserve"> </w:t>
-      </w:r>
-      <w:r>
-        <w:t>output from an R Markdown file</w:t>
-      </w:r>
-      <w:r>
-        <w:t xml:space="preserve"> on Sakai</w:t>
-      </w:r>
-      <w:r>
-        <w:t xml:space="preserve">. In other words, your homework submission must be a .html file with all code and writing, as produced in R Markdown. Submissions that do not ‘knit‘ to html will not be accepted. Such cases most often result from errors in the code, which students must correct before submission. </w:t>
+        <w:t xml:space="preserve">Late homework submitted less than 24 hours from when it was due will have its score reduced 50%. </w:t>
       </w:r>
     </w:p>
     <w:p>
@@ -1304,19 +1324,49 @@
         </w:numPr>
       </w:pPr>
       <w:r>
-        <w:t xml:space="preserve">Late homework submitted less than 24 hours from when it was due will have its score reduced 50%. </w:t>
-      </w:r>
-    </w:p>
-    <w:p>
-      <w:pPr>
-        <w:pStyle w:val="ListParagraph"/>
-        <w:numPr>
-          <w:ilvl w:val="0"/>
-          <w:numId w:val="7"/>
-        </w:numPr>
-      </w:pPr>
-      <w:r>
         <w:t>Homework later than 24 hours or a failure to adhere to the rules above will result in a score of zero for that assignment.</w:t>
+      </w:r>
+    </w:p>
+    <w:p>
+      <w:pPr>
+        <w:pStyle w:val="TextBody"/>
+        <w:ind w:left="1620" w:hanging="1620"/>
+      </w:pPr>
+    </w:p>
+    <w:p>
+      <w:pPr>
+        <w:pStyle w:val="TextBody"/>
+        <w:ind w:left="1620" w:hanging="1620"/>
+      </w:pPr>
+      <w:r>
+        <w:rPr>
+          <w:b/>
+        </w:rPr>
+        <w:t>Labs:</w:t>
+      </w:r>
+      <w:r>
+        <w:rPr>
+          <w:b/>
+        </w:rPr>
+        <w:tab/>
+      </w:r>
+      <w:r>
+        <w:t xml:space="preserve">Labs are constructed using problems from the course textbook, </w:t>
+      </w:r>
+      <w:r>
+        <w:rPr>
+          <w:i/>
+        </w:rPr>
+        <w:t>R for Data Science</w:t>
+      </w:r>
+      <w:r>
+        <w:t xml:space="preserve">. Each lab will be worth 20 points. These labs are to be completed using R Markdown and submitted as an HTML file on Sakai. Late </w:t>
+      </w:r>
+      <w:r>
+        <w:t>submission</w:t>
+      </w:r>
+      <w:r>
+        <w:t xml:space="preserve"> submitted less than 24 hours from when it was due will have its score reduced 50%. Submission later than 24 hours or a failure to adhere to the rules above will result in a score of zero for that assignment.</w:t>
       </w:r>
     </w:p>
     <w:p>
@@ -1425,6 +1475,7 @@
         </w:numPr>
       </w:pPr>
       <w:r>
+        <w:lastRenderedPageBreak/>
         <w:t xml:space="preserve">Part II: </w:t>
       </w:r>
       <w:r>
@@ -2243,6 +2294,30 @@
           <w:szCs w:val="28"/>
         </w:rPr>
       </w:pPr>
+    </w:p>
+    <w:p>
+      <w:pPr>
+        <w:pStyle w:val="TextBody"/>
+        <w:spacing w:after="0"/>
+        <w:ind w:left="1620" w:hanging="1620"/>
+      </w:pPr>
+      <w:r>
+        <w:rPr>
+          <w:b/>
+          <w:bCs/>
+        </w:rPr>
+        <w:t xml:space="preserve">Lectures: </w:t>
+      </w:r>
+      <w:r>
+        <w:rPr>
+          <w:b/>
+          <w:bCs/>
+        </w:rPr>
+        <w:tab/>
+      </w:r>
+      <w:r>
+        <w:t>Core programming and data science skills</w:t>
+      </w:r>
       <w:r>
         <w:rPr>
           <w:b/>
@@ -2250,49 +2325,6 @@
           <w:szCs w:val="28"/>
         </w:rPr>
         <w:tab/>
-      </w:r>
-    </w:p>
-    <w:p>
-      <w:pPr>
-        <w:rPr>
-          <w:szCs w:val="28"/>
-        </w:rPr>
-      </w:pPr>
-      <w:r>
-        <w:rPr>
-          <w:b/>
-          <w:bCs/>
-          <w:szCs w:val="28"/>
-        </w:rPr>
-        <w:t>Topics</w:t>
-      </w:r>
-      <w:r>
-        <w:rPr>
-          <w:b/>
-          <w:bCs/>
-          <w:szCs w:val="28"/>
-        </w:rPr>
-        <w:t>:</w:t>
-      </w:r>
-      <w:r>
-        <w:rPr>
-          <w:szCs w:val="28"/>
-        </w:rPr>
-        <w:t xml:space="preserve"> </w:t>
-      </w:r>
-      <w:r>
-        <w:rPr>
-          <w:szCs w:val="28"/>
-        </w:rPr>
-        <w:tab/>
-      </w:r>
-    </w:p>
-    <w:p>
-      <w:pPr>
-        <w:ind w:left="706"/>
-      </w:pPr>
-      <w:r>
-        <w:t>Core programming and data science skills</w:t>
       </w:r>
     </w:p>
     <w:p>
@@ -2302,6 +2334,7 @@
           <w:ilvl w:val="0"/>
           <w:numId w:val="9"/>
         </w:numPr>
+        <w:ind w:left="2340"/>
       </w:pPr>
       <w:r>
         <w:t>R Markdown</w:t>
@@ -2314,6 +2347,7 @@
           <w:ilvl w:val="0"/>
           <w:numId w:val="9"/>
         </w:numPr>
+        <w:ind w:left="2340"/>
       </w:pPr>
       <w:r>
         <w:t>data frame creation and manipulation</w:t>
@@ -2326,6 +2360,7 @@
           <w:ilvl w:val="0"/>
           <w:numId w:val="9"/>
         </w:numPr>
+        <w:ind w:left="2340"/>
       </w:pPr>
       <w:r>
         <w:t>summary statistics</w:t>
@@ -2338,6 +2373,7 @@
           <w:ilvl w:val="0"/>
           <w:numId w:val="9"/>
         </w:numPr>
+        <w:ind w:left="2340"/>
       </w:pPr>
       <w:r>
         <w:t>visualization</w:t>
@@ -2350,6 +2386,7 @@
           <w:ilvl w:val="0"/>
           <w:numId w:val="9"/>
         </w:numPr>
+        <w:ind w:left="2340"/>
       </w:pPr>
       <w:r>
         <w:t xml:space="preserve">exploratory data analysis </w:t>
@@ -2362,6 +2399,7 @@
           <w:ilvl w:val="0"/>
           <w:numId w:val="9"/>
         </w:numPr>
+        <w:ind w:left="2340"/>
       </w:pPr>
       <w:r>
         <w:t>‘tidy’ and relational data</w:t>
@@ -2374,6 +2412,7 @@
           <w:ilvl w:val="0"/>
           <w:numId w:val="9"/>
         </w:numPr>
+        <w:ind w:left="2340"/>
       </w:pPr>
       <w:r>
         <w:t>functions and functional programming</w:t>
@@ -2386,6 +2425,7 @@
           <w:ilvl w:val="0"/>
           <w:numId w:val="9"/>
         </w:numPr>
+        <w:ind w:left="2340"/>
       </w:pPr>
       <w:r>
         <w:t xml:space="preserve">string manipulation and regular expressions </w:t>
@@ -2393,7 +2433,7 @@
     </w:p>
     <w:p>
       <w:pPr>
-        <w:ind w:left="706"/>
+        <w:ind w:left="1620"/>
       </w:pPr>
       <w:r>
         <w:t>Modeling</w:t>
@@ -2406,6 +2446,7 @@
           <w:ilvl w:val="0"/>
           <w:numId w:val="10"/>
         </w:numPr>
+        <w:ind w:left="2340"/>
       </w:pPr>
       <w:r>
         <w:t>cross-validation</w:t>
@@ -2418,6 +2459,7 @@
           <w:ilvl w:val="0"/>
           <w:numId w:val="10"/>
         </w:numPr>
+        <w:ind w:left="2340"/>
       </w:pPr>
       <w:r>
         <w:t>linear and generalized linear models</w:t>
@@ -2430,6 +2472,7 @@
           <w:ilvl w:val="0"/>
           <w:numId w:val="10"/>
         </w:numPr>
+        <w:ind w:left="2340"/>
       </w:pPr>
       <w:r>
         <w:t>classification techniques</w:t>
@@ -2442,6 +2485,7 @@
           <w:ilvl w:val="0"/>
           <w:numId w:val="10"/>
         </w:numPr>
+        <w:ind w:left="2340"/>
       </w:pPr>
       <w:r>
         <w:t>clustering</w:t>
@@ -2449,7 +2493,7 @@
     </w:p>
     <w:p>
       <w:pPr>
-        <w:ind w:left="706"/>
+        <w:ind w:left="1620"/>
       </w:pPr>
       <w:r>
         <w:t>Advanced topics</w:t>
@@ -2462,6 +2506,7 @@
           <w:ilvl w:val="0"/>
           <w:numId w:val="11"/>
         </w:numPr>
+        <w:ind w:left="2340"/>
       </w:pPr>
       <w:r>
         <w:t>Shiny</w:t>
@@ -2474,6 +2519,7 @@
           <w:ilvl w:val="0"/>
           <w:numId w:val="11"/>
         </w:numPr>
+        <w:ind w:left="2340"/>
       </w:pPr>
       <w:r>
         <w:t>more advanced modeling with support vector machines and tree-based methods</w:t>
@@ -2486,6 +2532,7 @@
           <w:ilvl w:val="0"/>
           <w:numId w:val="11"/>
         </w:numPr>
+        <w:ind w:left="2340"/>
       </w:pPr>
       <w:r>
         <w:t>web scraping</w:t>
@@ -2499,28 +2546,24 @@
       </w:pPr>
     </w:p>
     <w:p>
-      <w:r>
-        <w:rPr>
-          <w:b/>
-          <w:bCs/>
-          <w:szCs w:val="28"/>
-        </w:rPr>
-        <w:t>Honor Code:</w:t>
-      </w:r>
-      <w:r>
-        <w:rPr>
-          <w:szCs w:val="28"/>
-        </w:rPr>
-        <w:t xml:space="preserve"> </w:t>
-      </w:r>
-      <w:r>
-        <w:rPr>
-          <w:szCs w:val="28"/>
+      <w:pPr>
+        <w:pStyle w:val="TextBody"/>
+        <w:spacing w:after="0"/>
+        <w:ind w:left="1620" w:hanging="1620"/>
+      </w:pPr>
+      <w:r>
+        <w:rPr>
+          <w:b/>
+          <w:bCs/>
+        </w:rPr>
+        <w:t xml:space="preserve">Honor Code: </w:t>
+      </w:r>
+      <w:r>
+        <w:rPr>
+          <w:b/>
+          <w:bCs/>
         </w:rPr>
         <w:tab/>
-      </w:r>
-      <w:r>
-        <w:t xml:space="preserve">: </w:t>
       </w:r>
       <w:hyperlink r:id="rId13" w:history="1">
         <w:r>
@@ -3116,7 +3159,7 @@
       <w:lvlText w:val=""/>
       <w:lvlJc w:val="left"/>
       <w:pPr>
-        <w:ind w:left="1772" w:hanging="360"/>
+        <w:ind w:left="1980" w:hanging="360"/>
       </w:pPr>
       <w:rPr>
         <w:rFonts w:ascii="Symbol" w:hAnsi="Symbol" w:hint="default"/>
@@ -3128,7 +3171,7 @@
       <w:lvlText w:val="o"/>
       <w:lvlJc w:val="left"/>
       <w:pPr>
-        <w:ind w:left="2492" w:hanging="360"/>
+        <w:ind w:left="2700" w:hanging="360"/>
       </w:pPr>
       <w:rPr>
         <w:rFonts w:ascii="Courier New" w:hAnsi="Courier New" w:cs="Courier New" w:hint="default"/>
@@ -3140,7 +3183,7 @@
       <w:lvlText w:val=""/>
       <w:lvlJc w:val="left"/>
       <w:pPr>
-        <w:ind w:left="3212" w:hanging="360"/>
+        <w:ind w:left="3420" w:hanging="360"/>
       </w:pPr>
       <w:rPr>
         <w:rFonts w:ascii="Wingdings" w:hAnsi="Wingdings" w:hint="default"/>
@@ -3152,7 +3195,7 @@
       <w:lvlText w:val=""/>
       <w:lvlJc w:val="left"/>
       <w:pPr>
-        <w:ind w:left="3932" w:hanging="360"/>
+        <w:ind w:left="4140" w:hanging="360"/>
       </w:pPr>
       <w:rPr>
         <w:rFonts w:ascii="Symbol" w:hAnsi="Symbol" w:hint="default"/>
@@ -3164,7 +3207,7 @@
       <w:lvlText w:val="o"/>
       <w:lvlJc w:val="left"/>
       <w:pPr>
-        <w:ind w:left="4652" w:hanging="360"/>
+        <w:ind w:left="4860" w:hanging="360"/>
       </w:pPr>
       <w:rPr>
         <w:rFonts w:ascii="Courier New" w:hAnsi="Courier New" w:cs="Courier New" w:hint="default"/>
@@ -3176,7 +3219,7 @@
       <w:lvlText w:val=""/>
       <w:lvlJc w:val="left"/>
       <w:pPr>
-        <w:ind w:left="5372" w:hanging="360"/>
+        <w:ind w:left="5580" w:hanging="360"/>
       </w:pPr>
       <w:rPr>
         <w:rFonts w:ascii="Wingdings" w:hAnsi="Wingdings" w:hint="default"/>
@@ -3188,7 +3231,7 @@
       <w:lvlText w:val=""/>
       <w:lvlJc w:val="left"/>
       <w:pPr>
-        <w:ind w:left="6092" w:hanging="360"/>
+        <w:ind w:left="6300" w:hanging="360"/>
       </w:pPr>
       <w:rPr>
         <w:rFonts w:ascii="Symbol" w:hAnsi="Symbol" w:hint="default"/>
@@ -3200,7 +3243,7 @@
       <w:lvlText w:val="o"/>
       <w:lvlJc w:val="left"/>
       <w:pPr>
-        <w:ind w:left="6812" w:hanging="360"/>
+        <w:ind w:left="7020" w:hanging="360"/>
       </w:pPr>
       <w:rPr>
         <w:rFonts w:ascii="Courier New" w:hAnsi="Courier New" w:cs="Courier New" w:hint="default"/>
@@ -3212,7 +3255,7 @@
       <w:lvlText w:val=""/>
       <w:lvlJc w:val="left"/>
       <w:pPr>
-        <w:ind w:left="7532" w:hanging="360"/>
+        <w:ind w:left="7740" w:hanging="360"/>
       </w:pPr>
       <w:rPr>
         <w:rFonts w:ascii="Wingdings" w:hAnsi="Wingdings" w:hint="default"/>
@@ -3464,7 +3507,7 @@
       <w:lvlText w:val=""/>
       <w:lvlJc w:val="left"/>
       <w:pPr>
-        <w:ind w:left="1772" w:hanging="360"/>
+        <w:ind w:left="1980" w:hanging="360"/>
       </w:pPr>
       <w:rPr>
         <w:rFonts w:ascii="Symbol" w:hAnsi="Symbol" w:hint="default"/>
@@ -3476,7 +3519,7 @@
       <w:lvlText w:val="o"/>
       <w:lvlJc w:val="left"/>
       <w:pPr>
-        <w:ind w:left="2492" w:hanging="360"/>
+        <w:ind w:left="2700" w:hanging="360"/>
       </w:pPr>
       <w:rPr>
         <w:rFonts w:ascii="Courier New" w:hAnsi="Courier New" w:cs="Courier New" w:hint="default"/>
@@ -3488,7 +3531,7 @@
       <w:lvlText w:val=""/>
       <w:lvlJc w:val="left"/>
       <w:pPr>
-        <w:ind w:left="3212" w:hanging="360"/>
+        <w:ind w:left="3420" w:hanging="360"/>
       </w:pPr>
       <w:rPr>
         <w:rFonts w:ascii="Wingdings" w:hAnsi="Wingdings" w:hint="default"/>
@@ -3500,7 +3543,7 @@
       <w:lvlText w:val=""/>
       <w:lvlJc w:val="left"/>
       <w:pPr>
-        <w:ind w:left="3932" w:hanging="360"/>
+        <w:ind w:left="4140" w:hanging="360"/>
       </w:pPr>
       <w:rPr>
         <w:rFonts w:ascii="Symbol" w:hAnsi="Symbol" w:hint="default"/>
@@ -3512,7 +3555,7 @@
       <w:lvlText w:val="o"/>
       <w:lvlJc w:val="left"/>
       <w:pPr>
-        <w:ind w:left="4652" w:hanging="360"/>
+        <w:ind w:left="4860" w:hanging="360"/>
       </w:pPr>
       <w:rPr>
         <w:rFonts w:ascii="Courier New" w:hAnsi="Courier New" w:cs="Courier New" w:hint="default"/>
@@ -3524,7 +3567,7 @@
       <w:lvlText w:val=""/>
       <w:lvlJc w:val="left"/>
       <w:pPr>
-        <w:ind w:left="5372" w:hanging="360"/>
+        <w:ind w:left="5580" w:hanging="360"/>
       </w:pPr>
       <w:rPr>
         <w:rFonts w:ascii="Wingdings" w:hAnsi="Wingdings" w:hint="default"/>
@@ -3536,7 +3579,7 @@
       <w:lvlText w:val=""/>
       <w:lvlJc w:val="left"/>
       <w:pPr>
-        <w:ind w:left="6092" w:hanging="360"/>
+        <w:ind w:left="6300" w:hanging="360"/>
       </w:pPr>
       <w:rPr>
         <w:rFonts w:ascii="Symbol" w:hAnsi="Symbol" w:hint="default"/>
@@ -3548,7 +3591,7 @@
       <w:lvlText w:val="o"/>
       <w:lvlJc w:val="left"/>
       <w:pPr>
-        <w:ind w:left="6812" w:hanging="360"/>
+        <w:ind w:left="7020" w:hanging="360"/>
       </w:pPr>
       <w:rPr>
         <w:rFonts w:ascii="Courier New" w:hAnsi="Courier New" w:cs="Courier New" w:hint="default"/>
@@ -3560,7 +3603,7 @@
       <w:lvlText w:val=""/>
       <w:lvlJc w:val="left"/>
       <w:pPr>
-        <w:ind w:left="7532" w:hanging="360"/>
+        <w:ind w:left="7740" w:hanging="360"/>
       </w:pPr>
       <w:rPr>
         <w:rFonts w:ascii="Wingdings" w:hAnsi="Wingdings" w:hint="default"/>

</xml_diff>